<commit_message>
Change forecasting analysis as per Eng/ Ahmed Samir recommendations
- Remove the last day from data as it skews results.
- Predict both downtime and number of batches produced for one day only.
- Changed the forecasting questions file accordingly.
</commit_message>
<xml_diff>
--- a/phase-3/forecasting_questions.docx
+++ b/phase-3/forecasting_questions.docx
@@ -27,7 +27,41 @@
           <w:sz w:val="28"/>
           <w:szCs w:val="28"/>
         </w:rPr>
-        <w:t>How is downtime expected to change within the next 7 days?</w:t>
+        <w:t>How is downtime expected to change within the next day</w:t>
+      </w:r>
+      <w:r>
+        <w:rPr>
+          <w:sz w:val="28"/>
+          <w:szCs w:val="28"/>
+        </w:rPr>
+        <w:t xml:space="preserve"> of operation</w:t>
+      </w:r>
+      <w:r>
+        <w:rPr>
+          <w:sz w:val="28"/>
+          <w:szCs w:val="28"/>
+        </w:rPr>
+        <w:t>?</w:t>
+      </w:r>
+    </w:p>
+    <w:p>
+      <w:pPr>
+        <w:pStyle w:val="ListParagraph"/>
+        <w:numPr>
+          <w:ilvl w:val="0"/>
+          <w:numId w:val="1"/>
+        </w:numPr>
+        <w:rPr>
+          <w:sz w:val="28"/>
+          <w:szCs w:val="28"/>
+        </w:rPr>
+      </w:pPr>
+      <w:r>
+        <w:rPr>
+          <w:sz w:val="28"/>
+          <w:szCs w:val="28"/>
+        </w:rPr>
+        <w:t>How many batches will be produced in the next day of operation?</w:t>
       </w:r>
     </w:p>
     <w:p>

</xml_diff>